<commit_message>
update response to reviewer 1
</commit_message>
<xml_diff>
--- a/review/MinorRevision/Response to reviewer#1.docx
+++ b/review/MinorRevision/Response to reviewer#1.docx
@@ -180,14 +180,7 @@
           <w:rFonts w:ascii="Calibri" w:hAnsi="Calibri" w:cs="Times New Roman"/>
           <w:i/>
         </w:rPr>
-        <w:t>Some remaining typos</w:t>
-      </w:r>
-      <w:r>
-        <w:rPr>
-          <w:rFonts w:ascii="Calibri" w:hAnsi="Calibri" w:cs="Times New Roman"/>
-          <w:i/>
-        </w:rPr>
-        <w:t xml:space="preserve"> </w:t>
+        <w:t xml:space="preserve">Some remaining typos </w:t>
       </w:r>
     </w:p>
     <w:p>
@@ -346,13 +339,13 @@
         <w:rPr>
           <w:rFonts w:ascii="Times New Roman" w:hAnsi="Times New Roman" w:cs="Times New Roman"/>
         </w:rPr>
-        <w:t xml:space="preserve">Thanks for your </w:t>
-      </w:r>
-      <w:r>
-        <w:rPr>
-          <w:rFonts w:ascii="Times New Roman" w:hAnsi="Times New Roman" w:cs="Times New Roman"/>
-        </w:rPr>
-        <w:t>comment</w:t>
+        <w:t>Thank</w:t>
+      </w:r>
+      <w:r>
+        <w:rPr>
+          <w:rFonts w:ascii="Times New Roman" w:hAnsi="Times New Roman" w:cs="Times New Roman"/>
+        </w:rPr>
+        <w:t xml:space="preserve"> you very much for pointing out the typos</w:t>
       </w:r>
       <w:r>
         <w:rPr>
@@ -360,6 +353,301 @@
         </w:rPr>
         <w:t>.</w:t>
       </w:r>
+      <w:r>
+        <w:rPr>
+          <w:rFonts w:ascii="Times New Roman" w:hAnsi="Times New Roman" w:cs="Times New Roman"/>
+        </w:rPr>
+        <w:t xml:space="preserve"> </w:t>
+      </w:r>
+    </w:p>
+    <w:p>
+      <w:pPr>
+        <w:spacing w:line="360" w:lineRule="auto"/>
+        <w:jc w:val="both"/>
+        <w:rPr>
+          <w:rFonts w:ascii="Times New Roman" w:hAnsi="Times New Roman" w:cs="Times New Roman"/>
+        </w:rPr>
+      </w:pPr>
+      <w:r>
+        <w:rPr>
+          <w:rFonts w:ascii="Times New Roman" w:hAnsi="Times New Roman" w:cs="Times New Roman"/>
+        </w:rPr>
+        <w:t>In the latest manuscript, the mistakes have been corrected.</w:t>
+      </w:r>
+    </w:p>
+    <w:p>
+      <w:pPr>
+        <w:spacing w:line="360" w:lineRule="auto"/>
+        <w:jc w:val="both"/>
+        <w:rPr>
+          <w:rFonts w:ascii="Times New Roman" w:hAnsi="Times New Roman" w:cs="Times New Roman"/>
+        </w:rPr>
+      </w:pPr>
+      <w:r>
+        <w:rPr>
+          <w:rFonts w:ascii="Times New Roman" w:hAnsi="Times New Roman" w:cs="Times New Roman"/>
+          <w:noProof/>
+        </w:rPr>
+        <w:drawing>
+          <wp:inline distT="0" distB="0" distL="0" distR="0" wp14:anchorId="3708463C" wp14:editId="1406D219">
+            <wp:extent cx="5727700" cy="890270"/>
+            <wp:effectExtent l="0" t="0" r="0" b="0"/>
+            <wp:docPr id="1" name="Picture 1" descr="A close up of a sign&#10;&#10;Description automatically generated"/>
+            <wp:cNvGraphicFramePr>
+              <a:graphicFrameLocks xmlns:a="http://schemas.openxmlformats.org/drawingml/2006/main" noChangeAspect="1"/>
+            </wp:cNvGraphicFramePr>
+            <a:graphic xmlns:a="http://schemas.openxmlformats.org/drawingml/2006/main">
+              <a:graphicData uri="http://schemas.openxmlformats.org/drawingml/2006/picture">
+                <pic:pic xmlns:pic="http://schemas.openxmlformats.org/drawingml/2006/picture">
+                  <pic:nvPicPr>
+                    <pic:cNvPr id="1" name="Screen Shot 2020-03-03 at 4.28.16 PM.png"/>
+                    <pic:cNvPicPr/>
+                  </pic:nvPicPr>
+                  <pic:blipFill>
+                    <a:blip r:embed="rId4">
+                      <a:extLst>
+                        <a:ext uri="{28A0092B-C50C-407E-A947-70E740481C1C}">
+                          <a14:useLocalDpi xmlns:a14="http://schemas.microsoft.com/office/drawing/2010/main" val="0"/>
+                        </a:ext>
+                      </a:extLst>
+                    </a:blip>
+                    <a:stretch>
+                      <a:fillRect/>
+                    </a:stretch>
+                  </pic:blipFill>
+                  <pic:spPr>
+                    <a:xfrm>
+                      <a:off x="0" y="0"/>
+                      <a:ext cx="5727700" cy="890270"/>
+                    </a:xfrm>
+                    <a:prstGeom prst="rect">
+                      <a:avLst/>
+                    </a:prstGeom>
+                  </pic:spPr>
+                </pic:pic>
+              </a:graphicData>
+            </a:graphic>
+          </wp:inline>
+        </w:drawing>
+      </w:r>
+    </w:p>
+    <w:p>
+      <w:pPr>
+        <w:spacing w:line="360" w:lineRule="auto"/>
+        <w:jc w:val="both"/>
+        <w:rPr>
+          <w:rFonts w:ascii="Times New Roman" w:hAnsi="Times New Roman" w:cs="Times New Roman"/>
+        </w:rPr>
+      </w:pPr>
+      <w:r>
+        <w:rPr>
+          <w:rFonts w:ascii="Times New Roman" w:hAnsi="Times New Roman" w:cs="Times New Roman"/>
+          <w:noProof/>
+        </w:rPr>
+        <w:drawing>
+          <wp:inline distT="0" distB="0" distL="0" distR="0" wp14:anchorId="7167321A" wp14:editId="1E7D1875">
+            <wp:extent cx="5727700" cy="656590"/>
+            <wp:effectExtent l="0" t="0" r="0" b="3810"/>
+            <wp:docPr id="2" name="Picture 2"/>
+            <wp:cNvGraphicFramePr>
+              <a:graphicFrameLocks xmlns:a="http://schemas.openxmlformats.org/drawingml/2006/main" noChangeAspect="1"/>
+            </wp:cNvGraphicFramePr>
+            <a:graphic xmlns:a="http://schemas.openxmlformats.org/drawingml/2006/main">
+              <a:graphicData uri="http://schemas.openxmlformats.org/drawingml/2006/picture">
+                <pic:pic xmlns:pic="http://schemas.openxmlformats.org/drawingml/2006/picture">
+                  <pic:nvPicPr>
+                    <pic:cNvPr id="2" name="Screen Shot 2020-03-03 at 4.28.56 PM.png"/>
+                    <pic:cNvPicPr/>
+                  </pic:nvPicPr>
+                  <pic:blipFill>
+                    <a:blip r:embed="rId5">
+                      <a:extLst>
+                        <a:ext uri="{28A0092B-C50C-407E-A947-70E740481C1C}">
+                          <a14:useLocalDpi xmlns:a14="http://schemas.microsoft.com/office/drawing/2010/main" val="0"/>
+                        </a:ext>
+                      </a:extLst>
+                    </a:blip>
+                    <a:stretch>
+                      <a:fillRect/>
+                    </a:stretch>
+                  </pic:blipFill>
+                  <pic:spPr>
+                    <a:xfrm>
+                      <a:off x="0" y="0"/>
+                      <a:ext cx="5727700" cy="656590"/>
+                    </a:xfrm>
+                    <a:prstGeom prst="rect">
+                      <a:avLst/>
+                    </a:prstGeom>
+                  </pic:spPr>
+                </pic:pic>
+              </a:graphicData>
+            </a:graphic>
+          </wp:inline>
+        </w:drawing>
+      </w:r>
+    </w:p>
+    <w:p>
+      <w:pPr>
+        <w:spacing w:line="360" w:lineRule="auto"/>
+        <w:jc w:val="both"/>
+        <w:rPr>
+          <w:rFonts w:ascii="Times New Roman" w:hAnsi="Times New Roman" w:cs="Times New Roman"/>
+        </w:rPr>
+      </w:pPr>
+      <w:bookmarkStart w:id="5" w:name="_GoBack"/>
+      <w:r>
+        <w:rPr>
+          <w:rFonts w:ascii="Times New Roman" w:hAnsi="Times New Roman" w:cs="Times New Roman"/>
+          <w:noProof/>
+        </w:rPr>
+        <w:drawing>
+          <wp:inline distT="0" distB="0" distL="0" distR="0" wp14:anchorId="0C88F99C" wp14:editId="04CBB695">
+            <wp:extent cx="3872484" cy="1517653"/>
+            <wp:effectExtent l="0" t="0" r="1270" b="0"/>
+            <wp:docPr id="3" name="Picture 3" descr="A screenshot of a cell phone&#10;&#10;Description automatically generated"/>
+            <wp:cNvGraphicFramePr>
+              <a:graphicFrameLocks xmlns:a="http://schemas.openxmlformats.org/drawingml/2006/main" noChangeAspect="1"/>
+            </wp:cNvGraphicFramePr>
+            <a:graphic xmlns:a="http://schemas.openxmlformats.org/drawingml/2006/main">
+              <a:graphicData uri="http://schemas.openxmlformats.org/drawingml/2006/picture">
+                <pic:pic xmlns:pic="http://schemas.openxmlformats.org/drawingml/2006/picture">
+                  <pic:nvPicPr>
+                    <pic:cNvPr id="3" name="Screen Shot 2020-03-03 at 4.29.25 PM.png"/>
+                    <pic:cNvPicPr/>
+                  </pic:nvPicPr>
+                  <pic:blipFill>
+                    <a:blip r:embed="rId6">
+                      <a:extLst>
+                        <a:ext uri="{28A0092B-C50C-407E-A947-70E740481C1C}">
+                          <a14:useLocalDpi xmlns:a14="http://schemas.microsoft.com/office/drawing/2010/main" val="0"/>
+                        </a:ext>
+                      </a:extLst>
+                    </a:blip>
+                    <a:stretch>
+                      <a:fillRect/>
+                    </a:stretch>
+                  </pic:blipFill>
+                  <pic:spPr>
+                    <a:xfrm>
+                      <a:off x="0" y="0"/>
+                      <a:ext cx="3917441" cy="1535272"/>
+                    </a:xfrm>
+                    <a:prstGeom prst="rect">
+                      <a:avLst/>
+                    </a:prstGeom>
+                  </pic:spPr>
+                </pic:pic>
+              </a:graphicData>
+            </a:graphic>
+          </wp:inline>
+        </w:drawing>
+      </w:r>
+      <w:bookmarkEnd w:id="5"/>
+      <w:r>
+        <w:rPr>
+          <w:rFonts w:ascii="Times New Roman" w:hAnsi="Times New Roman" w:cs="Times New Roman"/>
+          <w:noProof/>
+        </w:rPr>
+        <w:drawing>
+          <wp:inline distT="0" distB="0" distL="0" distR="0" wp14:anchorId="47902C41" wp14:editId="70662D31">
+            <wp:extent cx="4187825" cy="855208"/>
+            <wp:effectExtent l="0" t="0" r="3175" b="0"/>
+            <wp:docPr id="5" name="Picture 5" descr="A screenshot of a cell phone&#10;&#10;Description automatically generated"/>
+            <wp:cNvGraphicFramePr>
+              <a:graphicFrameLocks xmlns:a="http://schemas.openxmlformats.org/drawingml/2006/main" noChangeAspect="1"/>
+            </wp:cNvGraphicFramePr>
+            <a:graphic xmlns:a="http://schemas.openxmlformats.org/drawingml/2006/main">
+              <a:graphicData uri="http://schemas.openxmlformats.org/drawingml/2006/picture">
+                <pic:pic xmlns:pic="http://schemas.openxmlformats.org/drawingml/2006/picture">
+                  <pic:nvPicPr>
+                    <pic:cNvPr id="5" name="Screen Shot 2020-03-03 at 4.29.49 PM.png"/>
+                    <pic:cNvPicPr/>
+                  </pic:nvPicPr>
+                  <pic:blipFill>
+                    <a:blip r:embed="rId7">
+                      <a:extLst>
+                        <a:ext uri="{28A0092B-C50C-407E-A947-70E740481C1C}">
+                          <a14:useLocalDpi xmlns:a14="http://schemas.microsoft.com/office/drawing/2010/main" val="0"/>
+                        </a:ext>
+                      </a:extLst>
+                    </a:blip>
+                    <a:stretch>
+                      <a:fillRect/>
+                    </a:stretch>
+                  </pic:blipFill>
+                  <pic:spPr>
+                    <a:xfrm>
+                      <a:off x="0" y="0"/>
+                      <a:ext cx="4264143" cy="870793"/>
+                    </a:xfrm>
+                    <a:prstGeom prst="rect">
+                      <a:avLst/>
+                    </a:prstGeom>
+                  </pic:spPr>
+                </pic:pic>
+              </a:graphicData>
+            </a:graphic>
+          </wp:inline>
+        </w:drawing>
+      </w:r>
+    </w:p>
+    <w:p>
+      <w:pPr>
+        <w:spacing w:line="360" w:lineRule="auto"/>
+        <w:jc w:val="both"/>
+        <w:rPr>
+          <w:rFonts w:ascii="Times New Roman" w:hAnsi="Times New Roman" w:cs="Times New Roman"/>
+        </w:rPr>
+      </w:pPr>
+      <w:r>
+        <w:rPr>
+          <w:rFonts w:ascii="Times New Roman" w:hAnsi="Times New Roman" w:cs="Times New Roman"/>
+          <w:noProof/>
+        </w:rPr>
+        <w:lastRenderedPageBreak/>
+        <w:drawing>
+          <wp:inline distT="0" distB="0" distL="0" distR="0" wp14:anchorId="1259FF83" wp14:editId="7F868436">
+            <wp:extent cx="4123944" cy="3964839"/>
+            <wp:effectExtent l="0" t="0" r="3810" b="0"/>
+            <wp:docPr id="6" name="Picture 6" descr="A close up of a map&#10;&#10;Description automatically generated"/>
+            <wp:cNvGraphicFramePr>
+              <a:graphicFrameLocks xmlns:a="http://schemas.openxmlformats.org/drawingml/2006/main" noChangeAspect="1"/>
+            </wp:cNvGraphicFramePr>
+            <a:graphic xmlns:a="http://schemas.openxmlformats.org/drawingml/2006/main">
+              <a:graphicData uri="http://schemas.openxmlformats.org/drawingml/2006/picture">
+                <pic:pic xmlns:pic="http://schemas.openxmlformats.org/drawingml/2006/picture">
+                  <pic:nvPicPr>
+                    <pic:cNvPr id="6" name="Screen Shot 2020-03-03 at 4.30.29 PM.png"/>
+                    <pic:cNvPicPr/>
+                  </pic:nvPicPr>
+                  <pic:blipFill>
+                    <a:blip r:embed="rId8">
+                      <a:extLst>
+                        <a:ext uri="{28A0092B-C50C-407E-A947-70E740481C1C}">
+                          <a14:useLocalDpi xmlns:a14="http://schemas.microsoft.com/office/drawing/2010/main" val="0"/>
+                        </a:ext>
+                      </a:extLst>
+                    </a:blip>
+                    <a:stretch>
+                      <a:fillRect/>
+                    </a:stretch>
+                  </pic:blipFill>
+                  <pic:spPr>
+                    <a:xfrm>
+                      <a:off x="0" y="0"/>
+                      <a:ext cx="4143359" cy="3983505"/>
+                    </a:xfrm>
+                    <a:prstGeom prst="rect">
+                      <a:avLst/>
+                    </a:prstGeom>
+                  </pic:spPr>
+                </pic:pic>
+              </a:graphicData>
+            </a:graphic>
+          </wp:inline>
+        </w:drawing>
+      </w:r>
     </w:p>
     <w:p>
       <w:pPr>
@@ -367,8 +655,6 @@
           <w:lang w:val="en-US"/>
         </w:rPr>
       </w:pPr>
-      <w:bookmarkStart w:id="5" w:name="_GoBack"/>
-      <w:bookmarkEnd w:id="5"/>
     </w:p>
     <w:p>
       <w:pPr>

</xml_diff>